<commit_message>
Documented nonfunctional RSVP button
</commit_message>
<xml_diff>
--- a/Documentation/Phase 5_Team Roz.docx
+++ b/Documentation/Phase 5_Team Roz.docx
@@ -1,6 +1,6 @@
 
 <file path=word/document.xml><?xml version="1.0" encoding="utf-8"?>
-<w:document xmlns:wpc="http://schemas.microsoft.com/office/word/2010/wordprocessingCanvas" xmlns:cx="http://schemas.microsoft.com/office/drawing/2014/chartex" xmlns:cx1="http://schemas.microsoft.com/office/drawing/2015/9/8/chartex" xmlns:cx2="http://schemas.microsoft.com/office/drawing/2015/10/21/chartex" xmlns:cx3="http://schemas.microsoft.com/office/drawing/2016/5/9/chartex" xmlns:cx4="http://schemas.microsoft.com/office/drawing/2016/5/10/chartex" xmlns:cx5="http://schemas.microsoft.com/office/drawing/2016/5/11/chartex" xmlns:mc="http://schemas.openxmlformats.org/markup-compatibility/2006" xmlns:o="urn:schemas-microsoft-com:office:office" xmlns:r="http://schemas.openxmlformats.org/officeDocument/2006/relationships" xmlns:m="http://schemas.openxmlformats.org/officeDocument/2006/math" xmlns:v="urn:schemas-microsoft-com:vml" xmlns:wp14="http://schemas.microsoft.com/office/word/2010/wordprocessingDrawing" xmlns:wp="http://schemas.openxmlformats.org/drawingml/2006/wordprocessingDrawing" xmlns:w10="urn:schemas-microsoft-com:office:word" xmlns:w="http://schemas.openxmlformats.org/wordprocessingml/2006/main" xmlns:w14="http://schemas.microsoft.com/office/word/2010/wordml" xmlns:w15="http://schemas.microsoft.com/office/word/2012/wordml" xmlns:w16se="http://schemas.microsoft.com/office/word/2015/wordml/symex" xmlns:wpg="http://schemas.microsoft.com/office/word/2010/wordprocessingGroup" xmlns:wpi="http://schemas.microsoft.com/office/word/2010/wordprocessingInk" xmlns:wne="http://schemas.microsoft.com/office/word/2006/wordml" xmlns:wps="http://schemas.microsoft.com/office/word/2010/wordprocessingShape" mc:Ignorable="w14 w15 w16se wp14">
+<w:document xmlns:wpc="http://schemas.microsoft.com/office/word/2010/wordprocessingCanvas" xmlns:mc="http://schemas.openxmlformats.org/markup-compatibility/2006" xmlns:o="urn:schemas-microsoft-com:office:office" xmlns:r="http://schemas.openxmlformats.org/officeDocument/2006/relationships" xmlns:m="http://schemas.openxmlformats.org/officeDocument/2006/math" xmlns:v="urn:schemas-microsoft-com:vml" xmlns:wp14="http://schemas.microsoft.com/office/word/2010/wordprocessingDrawing" xmlns:wp="http://schemas.openxmlformats.org/drawingml/2006/wordprocessingDrawing" xmlns:w10="urn:schemas-microsoft-com:office:word" xmlns:w="http://schemas.openxmlformats.org/wordprocessingml/2006/main" xmlns:w14="http://schemas.microsoft.com/office/word/2010/wordml" xmlns:w15="http://schemas.microsoft.com/office/word/2012/wordml" xmlns:wpg="http://schemas.microsoft.com/office/word/2010/wordprocessingGroup" xmlns:wpi="http://schemas.microsoft.com/office/word/2010/wordprocessingInk" xmlns:wne="http://schemas.microsoft.com/office/word/2006/wordml" xmlns:wps="http://schemas.microsoft.com/office/word/2010/wordprocessingShape" mc:Ignorable="w14 w15 wp14">
   <w:body>
     <w:p>
       <w:pPr>
@@ -90,7 +90,6 @@
                 <w:szCs w:val="24"/>
               </w:rPr>
             </w:pPr>
-            <w:bookmarkStart w:id="0" w:name="_GoBack"/>
             <w:r>
               <w:rPr>
                 <w:sz w:val="24"/>
@@ -101,7 +100,6 @@
           </w:p>
         </w:tc>
       </w:tr>
-      <w:bookmarkEnd w:id="0"/>
       <w:tr>
         <w:trPr>
           <w:cnfStyle w:val="000000100000" w:firstRow="0" w:lastRow="0" w:firstColumn="0" w:lastColumn="0" w:oddVBand="0" w:evenVBand="0" w:oddHBand="1" w:evenHBand="0" w:firstRowFirstColumn="0" w:firstRowLastColumn="0" w:lastRowFirstColumn="0" w:lastRowLastColumn="0"/>
@@ -389,6 +387,43 @@
               </w:rPr>
               <w:t>Edit Page- Add Image Button</w:t>
             </w:r>
+          </w:p>
+        </w:tc>
+      </w:tr>
+      <w:tr>
+        <w:trPr>
+          <w:cnfStyle w:val="000000100000" w:firstRow="0" w:lastRow="0" w:firstColumn="0" w:lastColumn="0" w:oddVBand="0" w:evenVBand="0" w:oddHBand="1" w:evenHBand="0" w:firstRowFirstColumn="0" w:firstRowLastColumn="0" w:lastRowFirstColumn="0" w:lastRowLastColumn="0"/>
+        </w:trPr>
+        <w:tc>
+          <w:tcPr>
+            <w:cnfStyle w:val="001000000000" w:firstRow="0" w:lastRow="0" w:firstColumn="1" w:lastColumn="0" w:oddVBand="0" w:evenVBand="0" w:oddHBand="0" w:evenHBand="0" w:firstRowFirstColumn="0" w:firstRowLastColumn="0" w:lastRowFirstColumn="0" w:lastRowLastColumn="0"/>
+            <w:tcW w:w="9350" w:type="dxa"/>
+          </w:tcPr>
+          <w:p>
+            <w:pPr>
+              <w:rPr>
+                <w:sz w:val="24"/>
+                <w:szCs w:val="24"/>
+              </w:rPr>
+            </w:pPr>
+            <w:r>
+              <w:rPr>
+                <w:b w:val="0"/>
+                <w:sz w:val="24"/>
+                <w:szCs w:val="24"/>
+              </w:rPr>
+              <w:t xml:space="preserve">Edit Page- </w:t>
+            </w:r>
+            <w:r>
+              <w:rPr>
+                <w:b w:val="0"/>
+                <w:sz w:val="24"/>
+                <w:szCs w:val="24"/>
+              </w:rPr>
+              <w:t>Add RSVP Button</w:t>
+            </w:r>
+            <w:bookmarkStart w:id="0" w:name="_GoBack"/>
+            <w:bookmarkEnd w:id="0"/>
           </w:p>
         </w:tc>
       </w:tr>
@@ -483,21 +518,7 @@
                 <w:sz w:val="24"/>
                 <w:szCs w:val="24"/>
               </w:rPr>
-              <w:t xml:space="preserve">                 </w:t>
-            </w:r>
-            <w:r>
-              <w:rPr>
-                <w:sz w:val="24"/>
-                <w:szCs w:val="24"/>
-              </w:rPr>
-              <w:t>Recommended Specification</w:t>
-            </w:r>
-            <w:r>
-              <w:rPr>
-                <w:sz w:val="24"/>
-                <w:szCs w:val="24"/>
-              </w:rPr>
-              <w:t>s</w:t>
+              <w:t xml:space="preserve">                 Recommended Specifications</w:t>
             </w:r>
           </w:p>
         </w:tc>
@@ -747,7 +768,6 @@
                 <w:sz w:val="24"/>
                 <w:szCs w:val="24"/>
               </w:rPr>
-              <w:lastRenderedPageBreak/>
               <w:t>Tasks</w:t>
             </w:r>
           </w:p>
@@ -1867,23 +1887,7 @@
                 <w:sz w:val="24"/>
                 <w:szCs w:val="24"/>
               </w:rPr>
-              <w:t>: Ethan Wright(HTML</w:t>
-            </w:r>
-            <w:r>
-              <w:rPr>
-                <w:color w:val="000000" w:themeColor="text1"/>
-                <w:sz w:val="24"/>
-                <w:szCs w:val="24"/>
-              </w:rPr>
-              <w:t>/CSS</w:t>
-            </w:r>
-            <w:r>
-              <w:rPr>
-                <w:color w:val="000000" w:themeColor="text1"/>
-                <w:sz w:val="24"/>
-                <w:szCs w:val="24"/>
-              </w:rPr>
-              <w:t>) Bryant Peppler (JS) Ryan Owens (DB)</w:t>
+              <w:t>: Ethan Wright(HTML/CSS) Bryant Peppler (JS) Ryan Owens (DB)</w:t>
             </w:r>
           </w:p>
         </w:tc>
@@ -3080,7 +3084,7 @@
 </file>
 
 <file path=word/styles.xml><?xml version="1.0" encoding="utf-8"?>
-<w:styles xmlns:mc="http://schemas.openxmlformats.org/markup-compatibility/2006" xmlns:r="http://schemas.openxmlformats.org/officeDocument/2006/relationships" xmlns:w="http://schemas.openxmlformats.org/wordprocessingml/2006/main" xmlns:w14="http://schemas.microsoft.com/office/word/2010/wordml" xmlns:w15="http://schemas.microsoft.com/office/word/2012/wordml" xmlns:w16se="http://schemas.microsoft.com/office/word/2015/wordml/symex" mc:Ignorable="w14 w15 w16se">
+<w:styles xmlns:mc="http://schemas.openxmlformats.org/markup-compatibility/2006" xmlns:r="http://schemas.openxmlformats.org/officeDocument/2006/relationships" xmlns:w="http://schemas.openxmlformats.org/wordprocessingml/2006/main" xmlns:w14="http://schemas.microsoft.com/office/word/2010/wordml" xmlns:w15="http://schemas.microsoft.com/office/word/2012/wordml" mc:Ignorable="w14 w15">
   <w:docDefaults>
     <w:rPrDefault>
       <w:rPr>
@@ -3096,7 +3100,7 @@
       </w:pPr>
     </w:pPrDefault>
   </w:docDefaults>
-  <w:latentStyles w:defLockedState="0" w:defUIPriority="99" w:defSemiHidden="0" w:defUnhideWhenUsed="0" w:defQFormat="0" w:count="374">
+  <w:latentStyles w:defLockedState="0" w:defUIPriority="99" w:defSemiHidden="0" w:defUnhideWhenUsed="0" w:defQFormat="0" w:count="371">
     <w:lsdException w:name="Normal" w:uiPriority="0" w:qFormat="1"/>
     <w:lsdException w:name="heading 1" w:uiPriority="9" w:qFormat="1"/>
     <w:lsdException w:name="heading 2" w:semiHidden="1" w:uiPriority="9" w:unhideWhenUsed="1" w:qFormat="1"/>
@@ -3468,9 +3472,6 @@
     <w:lsdException w:name="List Table 5 Dark Accent 6" w:uiPriority="50"/>
     <w:lsdException w:name="List Table 6 Colorful Accent 6" w:uiPriority="51"/>
     <w:lsdException w:name="List Table 7 Colorful Accent 6" w:uiPriority="52"/>
-    <w:lsdException w:name="Mention" w:semiHidden="1" w:unhideWhenUsed="1"/>
-    <w:lsdException w:name="Smart Hyperlink" w:semiHidden="1" w:unhideWhenUsed="1"/>
-    <w:lsdException w:name="Hashtag" w:semiHidden="1" w:unhideWhenUsed="1"/>
   </w:latentStyles>
   <w:style w:type="paragraph" w:default="1" w:styleId="Normal">
     <w:name w:val="Normal"/>

</xml_diff>

<commit_message>
Made controller to add order info to order table
</commit_message>
<xml_diff>
--- a/Documentation/Phase 5_Team Roz.docx
+++ b/Documentation/Phase 5_Team Roz.docx
@@ -412,18 +412,8 @@
                 <w:sz w:val="24"/>
                 <w:szCs w:val="24"/>
               </w:rPr>
-              <w:t xml:space="preserve">Edit Page- </w:t>
-            </w:r>
-            <w:r>
-              <w:rPr>
-                <w:b w:val="0"/>
-                <w:sz w:val="24"/>
-                <w:szCs w:val="24"/>
-              </w:rPr>
-              <w:t>Add RSVP Button</w:t>
-            </w:r>
-            <w:bookmarkStart w:id="0" w:name="_GoBack"/>
-            <w:bookmarkEnd w:id="0"/>
+              <w:t>Edit Page- Add RSVP Button</w:t>
+            </w:r>
           </w:p>
         </w:tc>
       </w:tr>
@@ -1738,25 +1728,10 @@
             </w:pPr>
             <w:r>
               <w:rPr>
-                <w:bCs w:val="0"/>
-                <w:sz w:val="24"/>
-                <w:szCs w:val="24"/>
-              </w:rPr>
-              <w:t>Page</w:t>
-            </w:r>
-            <w:r>
-              <w:rPr>
-                <w:sz w:val="24"/>
-                <w:szCs w:val="24"/>
-              </w:rPr>
-              <w:t xml:space="preserve">: </w:t>
-            </w:r>
-            <w:r>
-              <w:rPr>
-                <w:sz w:val="24"/>
-                <w:szCs w:val="24"/>
-              </w:rPr>
-              <w:t>OrderConfirmationPage</w:t>
+                <w:sz w:val="24"/>
+                <w:szCs w:val="24"/>
+              </w:rPr>
+              <w:t>Page: Order Page</w:t>
             </w:r>
           </w:p>
         </w:tc>
@@ -1780,15 +1755,33 @@
                 <w:sz w:val="24"/>
                 <w:szCs w:val="24"/>
               </w:rPr>
-              <w:t>Primary</w:t>
-            </w:r>
-            <w:r>
-              <w:rPr>
-                <w:color w:val="000000" w:themeColor="text1"/>
-                <w:sz w:val="24"/>
-                <w:szCs w:val="24"/>
-              </w:rPr>
-              <w:t>: Bryant Peppler</w:t>
+              <w:t>Primary:</w:t>
+            </w:r>
+            <w:r>
+              <w:rPr>
+                <w:color w:val="000000" w:themeColor="text1"/>
+                <w:sz w:val="24"/>
+                <w:szCs w:val="24"/>
+              </w:rPr>
+              <w:t xml:space="preserve"> </w:t>
+            </w:r>
+            <w:r>
+              <w:rPr>
+                <w:color w:val="000000" w:themeColor="text1"/>
+                <w:sz w:val="24"/>
+                <w:szCs w:val="24"/>
+              </w:rPr>
+              <w:t xml:space="preserve">Ryan Owens(HTML, CSS, JS, PHP) </w:t>
+            </w:r>
+            <w:bookmarkStart w:id="0" w:name="_GoBack"/>
+            <w:bookmarkEnd w:id="0"/>
+            <w:r>
+              <w:rPr>
+                <w:color w:val="000000" w:themeColor="text1"/>
+                <w:sz w:val="24"/>
+                <w:szCs w:val="24"/>
+              </w:rPr>
+              <w:t>Nick Kirk (DB)</w:t>
             </w:r>
           </w:p>
         </w:tc>
@@ -1800,28 +1793,12 @@
             <w:pPr>
               <w:cnfStyle w:val="000000000000" w:firstRow="0" w:lastRow="0" w:firstColumn="0" w:lastColumn="0" w:oddVBand="0" w:evenVBand="0" w:oddHBand="0" w:evenHBand="0" w:firstRowFirstColumn="0" w:firstRowLastColumn="0" w:lastRowFirstColumn="0" w:lastRowLastColumn="0"/>
               <w:rPr>
-                <w:color w:val="000000" w:themeColor="text1"/>
-                <w:sz w:val="24"/>
-                <w:szCs w:val="24"/>
-              </w:rPr>
-            </w:pPr>
-            <w:r>
-              <w:rPr>
                 <w:b/>
                 <w:color w:val="000000" w:themeColor="text1"/>
                 <w:sz w:val="24"/>
                 <w:szCs w:val="24"/>
               </w:rPr>
-              <w:t>Secondary</w:t>
-            </w:r>
-            <w:r>
-              <w:rPr>
-                <w:color w:val="000000" w:themeColor="text1"/>
-                <w:sz w:val="24"/>
-                <w:szCs w:val="24"/>
-              </w:rPr>
-              <w:t>: Rest of Team</w:t>
-            </w:r>
+            </w:pPr>
           </w:p>
         </w:tc>
       </w:tr>
@@ -1855,6 +1832,109 @@
                 <w:sz w:val="24"/>
                 <w:szCs w:val="24"/>
               </w:rPr>
+              <w:t xml:space="preserve">: </w:t>
+            </w:r>
+            <w:r>
+              <w:rPr>
+                <w:sz w:val="24"/>
+                <w:szCs w:val="24"/>
+              </w:rPr>
+              <w:t>OrderConfirmationPage</w:t>
+            </w:r>
+          </w:p>
+        </w:tc>
+        <w:tc>
+          <w:tcPr>
+            <w:tcW w:w="4500" w:type="dxa"/>
+          </w:tcPr>
+          <w:p>
+            <w:pPr>
+              <w:cnfStyle w:val="000000100000" w:firstRow="0" w:lastRow="0" w:firstColumn="0" w:lastColumn="0" w:oddVBand="0" w:evenVBand="0" w:oddHBand="1" w:evenHBand="0" w:firstRowFirstColumn="0" w:firstRowLastColumn="0" w:lastRowFirstColumn="0" w:lastRowLastColumn="0"/>
+              <w:rPr>
+                <w:color w:val="000000" w:themeColor="text1"/>
+                <w:sz w:val="24"/>
+                <w:szCs w:val="24"/>
+              </w:rPr>
+            </w:pPr>
+            <w:r>
+              <w:rPr>
+                <w:b/>
+                <w:color w:val="000000" w:themeColor="text1"/>
+                <w:sz w:val="24"/>
+                <w:szCs w:val="24"/>
+              </w:rPr>
+              <w:t>Primary</w:t>
+            </w:r>
+            <w:r>
+              <w:rPr>
+                <w:color w:val="000000" w:themeColor="text1"/>
+                <w:sz w:val="24"/>
+                <w:szCs w:val="24"/>
+              </w:rPr>
+              <w:t>: Bryant Peppler</w:t>
+            </w:r>
+          </w:p>
+        </w:tc>
+        <w:tc>
+          <w:tcPr>
+            <w:tcW w:w="1615" w:type="dxa"/>
+          </w:tcPr>
+          <w:p>
+            <w:pPr>
+              <w:cnfStyle w:val="000000100000" w:firstRow="0" w:lastRow="0" w:firstColumn="0" w:lastColumn="0" w:oddVBand="0" w:evenVBand="0" w:oddHBand="1" w:evenHBand="0" w:firstRowFirstColumn="0" w:firstRowLastColumn="0" w:lastRowFirstColumn="0" w:lastRowLastColumn="0"/>
+              <w:rPr>
+                <w:color w:val="000000" w:themeColor="text1"/>
+                <w:sz w:val="24"/>
+                <w:szCs w:val="24"/>
+              </w:rPr>
+            </w:pPr>
+            <w:r>
+              <w:rPr>
+                <w:b/>
+                <w:color w:val="000000" w:themeColor="text1"/>
+                <w:sz w:val="24"/>
+                <w:szCs w:val="24"/>
+              </w:rPr>
+              <w:t>Secondary</w:t>
+            </w:r>
+            <w:r>
+              <w:rPr>
+                <w:color w:val="000000" w:themeColor="text1"/>
+                <w:sz w:val="24"/>
+                <w:szCs w:val="24"/>
+              </w:rPr>
+              <w:t>: Rest of Team</w:t>
+            </w:r>
+          </w:p>
+        </w:tc>
+      </w:tr>
+      <w:tr>
+        <w:tc>
+          <w:tcPr>
+            <w:cnfStyle w:val="001000000000" w:firstRow="0" w:lastRow="0" w:firstColumn="1" w:lastColumn="0" w:oddVBand="0" w:evenVBand="0" w:oddHBand="0" w:evenHBand="0" w:firstRowFirstColumn="0" w:firstRowLastColumn="0" w:lastRowFirstColumn="0" w:lastRowLastColumn="0"/>
+            <w:tcW w:w="3235" w:type="dxa"/>
+          </w:tcPr>
+          <w:p>
+            <w:pPr>
+              <w:jc w:val="both"/>
+              <w:rPr>
+                <w:sz w:val="24"/>
+                <w:szCs w:val="24"/>
+              </w:rPr>
+            </w:pPr>
+            <w:r>
+              <w:rPr>
+                <w:bCs w:val="0"/>
+                <w:sz w:val="24"/>
+                <w:szCs w:val="24"/>
+              </w:rPr>
+              <w:t>Page</w:t>
+            </w:r>
+            <w:r>
+              <w:rPr>
+                <w:sz w:val="24"/>
+                <w:szCs w:val="24"/>
+              </w:rPr>
               <w:t>: RegisterPage</w:t>
             </w:r>
           </w:p>
@@ -1865,7 +1945,7 @@
           </w:tcPr>
           <w:p>
             <w:pPr>
-              <w:cnfStyle w:val="000000100000" w:firstRow="0" w:lastRow="0" w:firstColumn="0" w:lastColumn="0" w:oddVBand="0" w:evenVBand="0" w:oddHBand="1" w:evenHBand="0" w:firstRowFirstColumn="0" w:firstRowLastColumn="0" w:lastRowFirstColumn="0" w:lastRowLastColumn="0"/>
+              <w:cnfStyle w:val="000000000000" w:firstRow="0" w:lastRow="0" w:firstColumn="0" w:lastColumn="0" w:oddVBand="0" w:evenVBand="0" w:oddHBand="0" w:evenHBand="0" w:firstRowFirstColumn="0" w:firstRowLastColumn="0" w:lastRowFirstColumn="0" w:lastRowLastColumn="0"/>
               <w:rPr>
                 <w:color w:val="000000" w:themeColor="text1"/>
                 <w:sz w:val="24"/>
@@ -1888,102 +1968,6 @@
                 <w:szCs w:val="24"/>
               </w:rPr>
               <w:t>: Ethan Wright(HTML/CSS) Bryant Peppler (JS) Ryan Owens (DB)</w:t>
-            </w:r>
-          </w:p>
-        </w:tc>
-        <w:tc>
-          <w:tcPr>
-            <w:tcW w:w="1615" w:type="dxa"/>
-          </w:tcPr>
-          <w:p>
-            <w:pPr>
-              <w:cnfStyle w:val="000000100000" w:firstRow="0" w:lastRow="0" w:firstColumn="0" w:lastColumn="0" w:oddVBand="0" w:evenVBand="0" w:oddHBand="1" w:evenHBand="0" w:firstRowFirstColumn="0" w:firstRowLastColumn="0" w:lastRowFirstColumn="0" w:lastRowLastColumn="0"/>
-              <w:rPr>
-                <w:color w:val="000000" w:themeColor="text1"/>
-                <w:sz w:val="24"/>
-                <w:szCs w:val="24"/>
-              </w:rPr>
-            </w:pPr>
-            <w:r>
-              <w:rPr>
-                <w:b/>
-                <w:color w:val="000000" w:themeColor="text1"/>
-                <w:sz w:val="24"/>
-                <w:szCs w:val="24"/>
-              </w:rPr>
-              <w:t>Secondary</w:t>
-            </w:r>
-            <w:r>
-              <w:rPr>
-                <w:color w:val="000000" w:themeColor="text1"/>
-                <w:sz w:val="24"/>
-                <w:szCs w:val="24"/>
-              </w:rPr>
-              <w:t>: Rest of Team</w:t>
-            </w:r>
-          </w:p>
-        </w:tc>
-      </w:tr>
-      <w:tr>
-        <w:tc>
-          <w:tcPr>
-            <w:cnfStyle w:val="001000000000" w:firstRow="0" w:lastRow="0" w:firstColumn="1" w:lastColumn="0" w:oddVBand="0" w:evenVBand="0" w:oddHBand="0" w:evenHBand="0" w:firstRowFirstColumn="0" w:firstRowLastColumn="0" w:lastRowFirstColumn="0" w:lastRowLastColumn="0"/>
-            <w:tcW w:w="3235" w:type="dxa"/>
-          </w:tcPr>
-          <w:p>
-            <w:pPr>
-              <w:jc w:val="both"/>
-              <w:rPr>
-                <w:sz w:val="24"/>
-                <w:szCs w:val="24"/>
-              </w:rPr>
-            </w:pPr>
-            <w:r>
-              <w:rPr>
-                <w:bCs w:val="0"/>
-                <w:sz w:val="24"/>
-                <w:szCs w:val="24"/>
-              </w:rPr>
-              <w:t>Page</w:t>
-            </w:r>
-            <w:r>
-              <w:rPr>
-                <w:sz w:val="24"/>
-                <w:szCs w:val="24"/>
-              </w:rPr>
-              <w:t>: TemplatePage</w:t>
-            </w:r>
-          </w:p>
-        </w:tc>
-        <w:tc>
-          <w:tcPr>
-            <w:tcW w:w="4500" w:type="dxa"/>
-          </w:tcPr>
-          <w:p>
-            <w:pPr>
-              <w:cnfStyle w:val="000000000000" w:firstRow="0" w:lastRow="0" w:firstColumn="0" w:lastColumn="0" w:oddVBand="0" w:evenVBand="0" w:oddHBand="0" w:evenHBand="0" w:firstRowFirstColumn="0" w:firstRowLastColumn="0" w:lastRowFirstColumn="0" w:lastRowLastColumn="0"/>
-              <w:rPr>
-                <w:color w:val="000000" w:themeColor="text1"/>
-                <w:sz w:val="24"/>
-                <w:szCs w:val="24"/>
-              </w:rPr>
-            </w:pPr>
-            <w:r>
-              <w:rPr>
-                <w:b/>
-                <w:color w:val="000000" w:themeColor="text1"/>
-                <w:sz w:val="24"/>
-                <w:szCs w:val="24"/>
-              </w:rPr>
-              <w:t>Primary</w:t>
-            </w:r>
-            <w:r>
-              <w:rPr>
-                <w:color w:val="000000" w:themeColor="text1"/>
-                <w:sz w:val="24"/>
-                <w:szCs w:val="24"/>
-              </w:rPr>
-              <w:t>: Ethan Wright (HTML/CSS) Ryan Owens (DB)</w:t>
             </w:r>
           </w:p>
         </w:tc>
@@ -2033,17 +2017,113 @@
             <w:pPr>
               <w:jc w:val="both"/>
               <w:rPr>
+                <w:sz w:val="24"/>
+                <w:szCs w:val="24"/>
+              </w:rPr>
+            </w:pPr>
+            <w:r>
+              <w:rPr>
                 <w:bCs w:val="0"/>
                 <w:sz w:val="24"/>
                 <w:szCs w:val="24"/>
               </w:rPr>
-            </w:pPr>
-            <w:r>
+              <w:t>Page</w:t>
+            </w:r>
+            <w:r>
+              <w:rPr>
+                <w:sz w:val="24"/>
+                <w:szCs w:val="24"/>
+              </w:rPr>
+              <w:t>: TemplatePage</w:t>
+            </w:r>
+          </w:p>
+        </w:tc>
+        <w:tc>
+          <w:tcPr>
+            <w:tcW w:w="4500" w:type="dxa"/>
+          </w:tcPr>
+          <w:p>
+            <w:pPr>
+              <w:cnfStyle w:val="000000100000" w:firstRow="0" w:lastRow="0" w:firstColumn="0" w:lastColumn="0" w:oddVBand="0" w:evenVBand="0" w:oddHBand="1" w:evenHBand="0" w:firstRowFirstColumn="0" w:firstRowLastColumn="0" w:lastRowFirstColumn="0" w:lastRowLastColumn="0"/>
+              <w:rPr>
+                <w:color w:val="000000" w:themeColor="text1"/>
+                <w:sz w:val="24"/>
+                <w:szCs w:val="24"/>
+              </w:rPr>
+            </w:pPr>
+            <w:r>
+              <w:rPr>
+                <w:b/>
+                <w:color w:val="000000" w:themeColor="text1"/>
+                <w:sz w:val="24"/>
+                <w:szCs w:val="24"/>
+              </w:rPr>
+              <w:t>Primary</w:t>
+            </w:r>
+            <w:r>
+              <w:rPr>
+                <w:color w:val="000000" w:themeColor="text1"/>
+                <w:sz w:val="24"/>
+                <w:szCs w:val="24"/>
+              </w:rPr>
+              <w:t>: Ethan Wright (HTML/CSS) Ryan Owens (DB)</w:t>
+            </w:r>
+          </w:p>
+        </w:tc>
+        <w:tc>
+          <w:tcPr>
+            <w:tcW w:w="1615" w:type="dxa"/>
+          </w:tcPr>
+          <w:p>
+            <w:pPr>
+              <w:cnfStyle w:val="000000100000" w:firstRow="0" w:lastRow="0" w:firstColumn="0" w:lastColumn="0" w:oddVBand="0" w:evenVBand="0" w:oddHBand="1" w:evenHBand="0" w:firstRowFirstColumn="0" w:firstRowLastColumn="0" w:lastRowFirstColumn="0" w:lastRowLastColumn="0"/>
+              <w:rPr>
+                <w:color w:val="000000" w:themeColor="text1"/>
+                <w:sz w:val="24"/>
+                <w:szCs w:val="24"/>
+              </w:rPr>
+            </w:pPr>
+            <w:r>
+              <w:rPr>
+                <w:b/>
+                <w:color w:val="000000" w:themeColor="text1"/>
+                <w:sz w:val="24"/>
+                <w:szCs w:val="24"/>
+              </w:rPr>
+              <w:t>Secondary</w:t>
+            </w:r>
+            <w:r>
+              <w:rPr>
+                <w:color w:val="000000" w:themeColor="text1"/>
+                <w:sz w:val="24"/>
+                <w:szCs w:val="24"/>
+              </w:rPr>
+              <w:t>: Rest of Team</w:t>
+            </w:r>
+          </w:p>
+        </w:tc>
+      </w:tr>
+      <w:tr>
+        <w:tc>
+          <w:tcPr>
+            <w:cnfStyle w:val="001000000000" w:firstRow="0" w:lastRow="0" w:firstColumn="1" w:lastColumn="0" w:oddVBand="0" w:evenVBand="0" w:oddHBand="0" w:evenHBand="0" w:firstRowFirstColumn="0" w:firstRowLastColumn="0" w:lastRowFirstColumn="0" w:lastRowLastColumn="0"/>
+            <w:tcW w:w="3235" w:type="dxa"/>
+          </w:tcPr>
+          <w:p>
+            <w:pPr>
+              <w:jc w:val="both"/>
               <w:rPr>
                 <w:bCs w:val="0"/>
                 <w:sz w:val="24"/>
                 <w:szCs w:val="24"/>
               </w:rPr>
+            </w:pPr>
+            <w:r>
+              <w:rPr>
+                <w:bCs w:val="0"/>
+                <w:sz w:val="24"/>
+                <w:szCs w:val="24"/>
+              </w:rPr>
               <w:t>Word Documentation</w:t>
             </w:r>
           </w:p>
@@ -2054,7 +2134,7 @@
           </w:tcPr>
           <w:p>
             <w:pPr>
-              <w:cnfStyle w:val="000000100000" w:firstRow="0" w:lastRow="0" w:firstColumn="0" w:lastColumn="0" w:oddVBand="0" w:evenVBand="0" w:oddHBand="1" w:evenHBand="0" w:firstRowFirstColumn="0" w:firstRowLastColumn="0" w:lastRowFirstColumn="0" w:lastRowLastColumn="0"/>
+              <w:cnfStyle w:val="000000000000" w:firstRow="0" w:lastRow="0" w:firstColumn="0" w:lastColumn="0" w:oddVBand="0" w:evenVBand="0" w:oddHBand="0" w:evenHBand="0" w:firstRowFirstColumn="0" w:firstRowLastColumn="0" w:lastRowFirstColumn="0" w:lastRowLastColumn="0"/>
               <w:rPr>
                 <w:b/>
                 <w:color w:val="000000" w:themeColor="text1"/>
@@ -2087,7 +2167,7 @@
           </w:tcPr>
           <w:p>
             <w:pPr>
-              <w:cnfStyle w:val="000000100000" w:firstRow="0" w:lastRow="0" w:firstColumn="0" w:lastColumn="0" w:oddVBand="0" w:evenVBand="0" w:oddHBand="1" w:evenHBand="0" w:firstRowFirstColumn="0" w:firstRowLastColumn="0" w:lastRowFirstColumn="0" w:lastRowLastColumn="0"/>
+              <w:cnfStyle w:val="000000000000" w:firstRow="0" w:lastRow="0" w:firstColumn="0" w:lastColumn="0" w:oddVBand="0" w:evenVBand="0" w:oddHBand="0" w:evenHBand="0" w:firstRowFirstColumn="0" w:firstRowLastColumn="0" w:lastRowFirstColumn="0" w:lastRowLastColumn="0"/>
               <w:rPr>
                 <w:b/>
                 <w:color w:val="000000" w:themeColor="text1"/>

</xml_diff>